<commit_message>
Week 9 labs completed
</commit_message>
<xml_diff>
--- a/Assignment 1/Design Report.docx
+++ b/Assignment 1/Design Report.docx
@@ -2,7 +2,1146 @@
 <file path=word/document.xml><?xml version="1.0" encoding="utf-8"?>
 <w:document xmlns:wpc="http://schemas.microsoft.com/office/word/2010/wordprocessingCanvas" xmlns:cx="http://schemas.microsoft.com/office/drawing/2014/chartex" xmlns:cx1="http://schemas.microsoft.com/office/drawing/2015/9/8/chartex" xmlns:cx2="http://schemas.microsoft.com/office/drawing/2015/10/21/chartex" xmlns:cx3="http://schemas.microsoft.com/office/drawing/2016/5/9/chartex" xmlns:cx4="http://schemas.microsoft.com/office/drawing/2016/5/10/chartex" xmlns:cx5="http://schemas.microsoft.com/office/drawing/2016/5/11/chartex" xmlns:cx6="http://schemas.microsoft.com/office/drawing/2016/5/12/chartex" xmlns:cx7="http://schemas.microsoft.com/office/drawing/2016/5/13/chartex" xmlns:cx8="http://schemas.microsoft.com/office/drawing/2016/5/14/chartex" xmlns:mc="http://schemas.openxmlformats.org/markup-compatibility/2006" xmlns:aink="http://schemas.microsoft.com/office/drawing/2016/ink" xmlns:am3d="http://schemas.microsoft.com/office/drawing/2017/model3d" xmlns:o="urn:schemas-microsoft-com:office:office" xmlns:oel="http://schemas.microsoft.com/office/2019/extlst" xmlns:r="http://schemas.openxmlformats.org/officeDocument/2006/relationships" xmlns:m="http://schemas.openxmlformats.org/officeDocument/2006/math" xmlns:v="urn:schemas-microsoft-com:vml" xmlns:wp14="http://schemas.microsoft.com/office/word/2010/wordprocessingDrawing" xmlns:wp="http://schemas.openxmlformats.org/drawingml/2006/wordprocessingDrawing" xmlns:w10="urn:schemas-microsoft-com:office:word" xmlns:w="http://schemas.openxmlformats.org/wordprocessingml/2006/main" xmlns:w14="http://schemas.microsoft.com/office/word/2010/wordml" xmlns:w15="http://schemas.microsoft.com/office/word/2012/wordml" xmlns:w16cex="http://schemas.microsoft.com/office/word/2018/wordml/cex" xmlns:w16cid="http://schemas.microsoft.com/office/word/2016/wordml/cid" xmlns:w16="http://schemas.microsoft.com/office/word/2018/wordml" xmlns:w16sdtdh="http://schemas.microsoft.com/office/word/2020/wordml/sdtdatahash" xmlns:w16se="http://schemas.microsoft.com/office/word/2015/wordml/symex" xmlns:wpg="http://schemas.microsoft.com/office/word/2010/wordprocessingGroup" xmlns:wpi="http://schemas.microsoft.com/office/word/2010/wordprocessingInk" xmlns:wne="http://schemas.microsoft.com/office/word/2006/wordml" xmlns:wps="http://schemas.microsoft.com/office/word/2010/wordprocessingShape" mc:Ignorable="w14 w15 w16se w16cid w16 w16cex w16sdtdh wp14">
   <w:body>
-    <w:p/>
+    <w:p>
+      <w:pPr>
+        <w:pStyle w:val="Subtitle"/>
+        <w:rPr>
+          <w:lang w:val="en-GB"/>
+        </w:rPr>
+      </w:pPr>
+      <w:r>
+        <w:rPr>
+          <w:lang w:val="en-GB"/>
+        </w:rPr>
+        <w:t>My Details:</w:t>
+      </w:r>
+    </w:p>
+    <w:p>
+      <w:pPr>
+        <w:rPr>
+          <w:sz w:val="22"/>
+          <w:szCs w:val="22"/>
+          <w:lang w:val="en-GB"/>
+        </w:rPr>
+      </w:pPr>
+      <w:r>
+        <w:rPr>
+          <w:b/>
+          <w:bCs/>
+          <w:sz w:val="22"/>
+          <w:szCs w:val="22"/>
+          <w:lang w:val="en-GB"/>
+        </w:rPr>
+        <w:t>Name:</w:t>
+      </w:r>
+      <w:r>
+        <w:rPr>
+          <w:sz w:val="22"/>
+          <w:szCs w:val="22"/>
+          <w:lang w:val="en-GB"/>
+        </w:rPr>
+        <w:t xml:space="preserve"> Molly Parle</w:t>
+      </w:r>
+    </w:p>
+    <w:p>
+      <w:pPr>
+        <w:rPr>
+          <w:sz w:val="22"/>
+          <w:szCs w:val="22"/>
+          <w:lang w:val="en-GB"/>
+        </w:rPr>
+      </w:pPr>
+      <w:r>
+        <w:rPr>
+          <w:b/>
+          <w:bCs/>
+          <w:sz w:val="22"/>
+          <w:szCs w:val="22"/>
+          <w:lang w:val="en-GB"/>
+        </w:rPr>
+        <w:t>Student number:</w:t>
+      </w:r>
+      <w:r>
+        <w:rPr>
+          <w:sz w:val="22"/>
+          <w:szCs w:val="22"/>
+          <w:lang w:val="en-GB"/>
+        </w:rPr>
+        <w:t xml:space="preserve"> 20116875</w:t>
+      </w:r>
+    </w:p>
+    <w:p>
+      <w:pPr>
+        <w:rPr>
+          <w:sz w:val="22"/>
+          <w:szCs w:val="22"/>
+          <w:lang w:val="en-GB"/>
+        </w:rPr>
+      </w:pPr>
+      <w:r>
+        <w:rPr>
+          <w:b/>
+          <w:bCs/>
+          <w:sz w:val="22"/>
+          <w:szCs w:val="22"/>
+          <w:lang w:val="en-GB"/>
+        </w:rPr>
+        <w:t>Course:</w:t>
+      </w:r>
+      <w:r>
+        <w:rPr>
+          <w:sz w:val="22"/>
+          <w:szCs w:val="22"/>
+          <w:lang w:val="en-GB"/>
+        </w:rPr>
+        <w:t xml:space="preserve"> Computer Forensics and Security</w:t>
+      </w:r>
+    </w:p>
+    <w:p>
+      <w:pPr>
+        <w:rPr>
+          <w:sz w:val="22"/>
+          <w:szCs w:val="22"/>
+          <w:lang w:val="en-GB"/>
+        </w:rPr>
+      </w:pPr>
+      <w:r>
+        <w:rPr>
+          <w:b/>
+          <w:bCs/>
+          <w:sz w:val="22"/>
+          <w:szCs w:val="22"/>
+          <w:lang w:val="en-GB"/>
+        </w:rPr>
+        <w:t>Group:</w:t>
+      </w:r>
+      <w:r>
+        <w:rPr>
+          <w:sz w:val="22"/>
+          <w:szCs w:val="22"/>
+          <w:lang w:val="en-GB"/>
+        </w:rPr>
+        <w:t xml:space="preserve"> W1</w:t>
+      </w:r>
+    </w:p>
+    <w:p>
+      <w:pPr>
+        <w:rPr>
+          <w:sz w:val="22"/>
+          <w:szCs w:val="22"/>
+          <w:lang w:val="en-GB"/>
+        </w:rPr>
+      </w:pPr>
+    </w:p>
+    <w:p>
+      <w:pPr>
+        <w:pStyle w:val="Subtitle"/>
+        <w:rPr>
+          <w:lang w:val="en-GB"/>
+        </w:rPr>
+      </w:pPr>
+      <w:r>
+        <w:rPr>
+          <w:lang w:val="en-GB"/>
+        </w:rPr>
+        <w:t>Brief Overview:</w:t>
+      </w:r>
+    </w:p>
+    <w:p>
+      <w:pPr>
+        <w:pStyle w:val="ListParagraph"/>
+        <w:numPr>
+          <w:ilvl w:val="0"/>
+          <w:numId w:val="1"/>
+        </w:numPr>
+        <w:rPr>
+          <w:lang w:val="en-GB"/>
+        </w:rPr>
+      </w:pPr>
+      <w:r>
+        <w:rPr>
+          <w:lang w:val="en-GB"/>
+        </w:rPr>
+        <w:t>Home Page</w:t>
+      </w:r>
+    </w:p>
+    <w:p>
+      <w:pPr>
+        <w:pStyle w:val="ListParagraph"/>
+        <w:numPr>
+          <w:ilvl w:val="0"/>
+          <w:numId w:val="1"/>
+        </w:numPr>
+        <w:rPr>
+          <w:sz w:val="22"/>
+          <w:szCs w:val="22"/>
+          <w:lang w:val="en-GB"/>
+        </w:rPr>
+      </w:pPr>
+      <w:r>
+        <w:rPr>
+          <w:sz w:val="22"/>
+          <w:szCs w:val="22"/>
+          <w:lang w:val="en-GB"/>
+        </w:rPr>
+        <w:t xml:space="preserve">About </w:t>
+      </w:r>
+      <w:r>
+        <w:rPr>
+          <w:sz w:val="22"/>
+          <w:szCs w:val="22"/>
+          <w:lang w:val="en-GB"/>
+        </w:rPr>
+        <w:t>M</w:t>
+      </w:r>
+      <w:r>
+        <w:rPr>
+          <w:sz w:val="22"/>
+          <w:szCs w:val="22"/>
+          <w:lang w:val="en-GB"/>
+        </w:rPr>
+        <w:t>e</w:t>
+      </w:r>
+    </w:p>
+    <w:p>
+      <w:pPr>
+        <w:pStyle w:val="ListParagraph"/>
+        <w:numPr>
+          <w:ilvl w:val="0"/>
+          <w:numId w:val="1"/>
+        </w:numPr>
+        <w:rPr>
+          <w:sz w:val="22"/>
+          <w:szCs w:val="22"/>
+          <w:lang w:val="en-GB"/>
+        </w:rPr>
+      </w:pPr>
+      <w:r>
+        <w:rPr>
+          <w:sz w:val="22"/>
+          <w:szCs w:val="22"/>
+          <w:lang w:val="en-GB"/>
+        </w:rPr>
+        <w:t xml:space="preserve">My </w:t>
+      </w:r>
+      <w:r>
+        <w:rPr>
+          <w:sz w:val="22"/>
+          <w:szCs w:val="22"/>
+          <w:lang w:val="en-GB"/>
+        </w:rPr>
+        <w:t>I</w:t>
+      </w:r>
+      <w:r>
+        <w:rPr>
+          <w:sz w:val="22"/>
+          <w:szCs w:val="22"/>
+          <w:lang w:val="en-GB"/>
+        </w:rPr>
+        <w:t>nterests</w:t>
+      </w:r>
+      <w:r>
+        <w:rPr>
+          <w:sz w:val="22"/>
+          <w:szCs w:val="22"/>
+          <w:lang w:val="en-GB"/>
+        </w:rPr>
+        <w:t xml:space="preserve"> &amp; </w:t>
+      </w:r>
+      <w:r>
+        <w:rPr>
+          <w:sz w:val="22"/>
+          <w:szCs w:val="22"/>
+          <w:lang w:val="en-GB"/>
+        </w:rPr>
+        <w:t>S</w:t>
+      </w:r>
+      <w:r>
+        <w:rPr>
+          <w:sz w:val="22"/>
+          <w:szCs w:val="22"/>
+          <w:lang w:val="en-GB"/>
+        </w:rPr>
+        <w:t>kills</w:t>
+      </w:r>
+    </w:p>
+    <w:p>
+      <w:pPr>
+        <w:pStyle w:val="ListParagraph"/>
+        <w:numPr>
+          <w:ilvl w:val="0"/>
+          <w:numId w:val="1"/>
+        </w:numPr>
+        <w:rPr>
+          <w:sz w:val="22"/>
+          <w:szCs w:val="22"/>
+          <w:lang w:val="en-GB"/>
+        </w:rPr>
+      </w:pPr>
+      <w:r>
+        <w:rPr>
+          <w:sz w:val="22"/>
+          <w:szCs w:val="22"/>
+          <w:lang w:val="en-GB"/>
+        </w:rPr>
+        <w:t>Education</w:t>
+      </w:r>
+    </w:p>
+    <w:p>
+      <w:pPr>
+        <w:pStyle w:val="ListParagraph"/>
+        <w:numPr>
+          <w:ilvl w:val="0"/>
+          <w:numId w:val="1"/>
+        </w:numPr>
+        <w:rPr>
+          <w:sz w:val="22"/>
+          <w:szCs w:val="22"/>
+          <w:lang w:val="en-GB"/>
+        </w:rPr>
+      </w:pPr>
+      <w:r>
+        <w:rPr>
+          <w:sz w:val="22"/>
+          <w:szCs w:val="22"/>
+          <w:lang w:val="en-GB"/>
+        </w:rPr>
+        <w:t>Travel</w:t>
+      </w:r>
+    </w:p>
+    <w:p>
+      <w:pPr>
+        <w:rPr>
+          <w:sz w:val="22"/>
+          <w:szCs w:val="22"/>
+          <w:lang w:val="en-GB"/>
+        </w:rPr>
+      </w:pPr>
+    </w:p>
+    <w:p>
+      <w:pPr>
+        <w:pStyle w:val="Subtitle"/>
+        <w:rPr>
+          <w:lang w:val="en-GB"/>
+        </w:rPr>
+      </w:pPr>
+      <w:r>
+        <w:rPr>
+          <w:lang w:val="en-GB"/>
+        </w:rPr>
+        <w:t>Wireframes</w:t>
+      </w:r>
+      <w:r>
+        <w:rPr>
+          <w:lang w:val="en-GB"/>
+        </w:rPr>
+        <w:t xml:space="preserve"> (</w:t>
+      </w:r>
+      <w:proofErr w:type="spellStart"/>
+      <w:r>
+        <w:rPr>
+          <w:lang w:val="en-GB"/>
+        </w:rPr>
+        <w:t>balsamiq</w:t>
+      </w:r>
+      <w:proofErr w:type="spellEnd"/>
+      <w:r>
+        <w:rPr>
+          <w:lang w:val="en-GB"/>
+        </w:rPr>
+        <w:t>):</w:t>
+      </w:r>
+    </w:p>
+    <w:p>
+      <w:pPr>
+        <w:rPr>
+          <w:lang w:val="en-GB"/>
+        </w:rPr>
+      </w:pPr>
+      <w:r>
+        <w:rPr>
+          <w:noProof/>
+          <w:lang w:val="en-GB"/>
+        </w:rPr>
+        <w:drawing>
+          <wp:inline distT="0" distB="0" distL="0" distR="0" wp14:anchorId="4D75E054" wp14:editId="0C5A0072">
+            <wp:extent cx="4640847" cy="2734733"/>
+            <wp:effectExtent l="0" t="0" r="0" b="0"/>
+            <wp:docPr id="1359148787" name="Picture 2" descr="A screenshot of a computer&#10;&#10;Description automatically generated"/>
+            <wp:cNvGraphicFramePr>
+              <a:graphicFrameLocks xmlns:a="http://schemas.openxmlformats.org/drawingml/2006/main" noChangeAspect="1"/>
+            </wp:cNvGraphicFramePr>
+            <a:graphic xmlns:a="http://schemas.openxmlformats.org/drawingml/2006/main">
+              <a:graphicData uri="http://schemas.openxmlformats.org/drawingml/2006/picture">
+                <pic:pic xmlns:pic="http://schemas.openxmlformats.org/drawingml/2006/picture">
+                  <pic:nvPicPr>
+                    <pic:cNvPr id="1359148787" name="Picture 2" descr="A screenshot of a computer&#10;&#10;Description automatically generated"/>
+                    <pic:cNvPicPr/>
+                  </pic:nvPicPr>
+                  <pic:blipFill rotWithShape="1">
+                    <a:blip r:embed="rId5" cstate="print">
+                      <a:extLst>
+                        <a:ext uri="{28A0092B-C50C-407E-A947-70E740481C1C}">
+                          <a14:useLocalDpi xmlns:a14="http://schemas.microsoft.com/office/drawing/2010/main" val="0"/>
+                        </a:ext>
+                      </a:extLst>
+                    </a:blip>
+                    <a:srcRect l="14919" t="20444" r="6038" b="6867"/>
+                    <a:stretch/>
+                  </pic:blipFill>
+                  <pic:spPr bwMode="auto">
+                    <a:xfrm>
+                      <a:off x="0" y="0"/>
+                      <a:ext cx="4732669" cy="2788841"/>
+                    </a:xfrm>
+                    <a:prstGeom prst="rect">
+                      <a:avLst/>
+                    </a:prstGeom>
+                    <a:ln>
+                      <a:noFill/>
+                    </a:ln>
+                    <a:extLst>
+                      <a:ext uri="{53640926-AAD7-44D8-BBD7-CCE9431645EC}">
+                        <a14:shadowObscured xmlns:a14="http://schemas.microsoft.com/office/drawing/2010/main"/>
+                      </a:ext>
+                    </a:extLst>
+                  </pic:spPr>
+                </pic:pic>
+              </a:graphicData>
+            </a:graphic>
+          </wp:inline>
+        </w:drawing>
+      </w:r>
+    </w:p>
+    <w:p>
+      <w:pPr>
+        <w:rPr>
+          <w:lang w:val="en-GB"/>
+        </w:rPr>
+      </w:pPr>
+    </w:p>
+    <w:p>
+      <w:pPr>
+        <w:rPr>
+          <w:lang w:val="en-GB"/>
+        </w:rPr>
+      </w:pPr>
+      <w:r>
+        <w:rPr>
+          <w:noProof/>
+          <w:lang w:val="en-GB"/>
+        </w:rPr>
+        <w:drawing>
+          <wp:inline distT="0" distB="0" distL="0" distR="0" wp14:anchorId="244B642D" wp14:editId="11412CA2">
+            <wp:extent cx="4640041" cy="2709333"/>
+            <wp:effectExtent l="0" t="0" r="0" b="0"/>
+            <wp:docPr id="1123201911" name="Picture 5" descr="A screenshot of a computer&#10;&#10;Description automatically generated"/>
+            <wp:cNvGraphicFramePr>
+              <a:graphicFrameLocks xmlns:a="http://schemas.openxmlformats.org/drawingml/2006/main" noChangeAspect="1"/>
+            </wp:cNvGraphicFramePr>
+            <a:graphic xmlns:a="http://schemas.openxmlformats.org/drawingml/2006/main">
+              <a:graphicData uri="http://schemas.openxmlformats.org/drawingml/2006/picture">
+                <pic:pic xmlns:pic="http://schemas.openxmlformats.org/drawingml/2006/picture">
+                  <pic:nvPicPr>
+                    <pic:cNvPr id="1123201911" name="Picture 5" descr="A screenshot of a computer&#10;&#10;Description automatically generated"/>
+                    <pic:cNvPicPr/>
+                  </pic:nvPicPr>
+                  <pic:blipFill rotWithShape="1">
+                    <a:blip r:embed="rId6" cstate="print">
+                      <a:extLst>
+                        <a:ext uri="{28A0092B-C50C-407E-A947-70E740481C1C}">
+                          <a14:useLocalDpi xmlns:a14="http://schemas.microsoft.com/office/drawing/2010/main" val="0"/>
+                        </a:ext>
+                      </a:extLst>
+                    </a:blip>
+                    <a:srcRect l="13002" t="21127" r="7790" b="6871"/>
+                    <a:stretch/>
+                  </pic:blipFill>
+                  <pic:spPr bwMode="auto">
+                    <a:xfrm>
+                      <a:off x="0" y="0"/>
+                      <a:ext cx="4750227" cy="2773671"/>
+                    </a:xfrm>
+                    <a:prstGeom prst="rect">
+                      <a:avLst/>
+                    </a:prstGeom>
+                    <a:ln>
+                      <a:noFill/>
+                    </a:ln>
+                    <a:extLst>
+                      <a:ext uri="{53640926-AAD7-44D8-BBD7-CCE9431645EC}">
+                        <a14:shadowObscured xmlns:a14="http://schemas.microsoft.com/office/drawing/2010/main"/>
+                      </a:ext>
+                    </a:extLst>
+                  </pic:spPr>
+                </pic:pic>
+              </a:graphicData>
+            </a:graphic>
+          </wp:inline>
+        </w:drawing>
+      </w:r>
+    </w:p>
+    <w:p>
+      <w:pPr>
+        <w:rPr>
+          <w:lang w:val="en-GB"/>
+        </w:rPr>
+      </w:pPr>
+    </w:p>
+    <w:p>
+      <w:pPr>
+        <w:rPr>
+          <w:lang w:val="en-GB"/>
+        </w:rPr>
+      </w:pPr>
+      <w:r>
+        <w:rPr>
+          <w:noProof/>
+          <w:lang w:val="en-GB"/>
+        </w:rPr>
+        <w:lastRenderedPageBreak/>
+        <w:drawing>
+          <wp:inline distT="0" distB="0" distL="0" distR="0" wp14:anchorId="204B4761" wp14:editId="110F411A">
+            <wp:extent cx="4665452" cy="2794000"/>
+            <wp:effectExtent l="0" t="0" r="0" b="0"/>
+            <wp:docPr id="621747146" name="Picture 6" descr="A screenshot of a computer&#10;&#10;Description automatically generated"/>
+            <wp:cNvGraphicFramePr>
+              <a:graphicFrameLocks xmlns:a="http://schemas.openxmlformats.org/drawingml/2006/main" noChangeAspect="1"/>
+            </wp:cNvGraphicFramePr>
+            <a:graphic xmlns:a="http://schemas.openxmlformats.org/drawingml/2006/main">
+              <a:graphicData uri="http://schemas.openxmlformats.org/drawingml/2006/picture">
+                <pic:pic xmlns:pic="http://schemas.openxmlformats.org/drawingml/2006/picture">
+                  <pic:nvPicPr>
+                    <pic:cNvPr id="621747146" name="Picture 6" descr="A screenshot of a computer&#10;&#10;Description automatically generated"/>
+                    <pic:cNvPicPr/>
+                  </pic:nvPicPr>
+                  <pic:blipFill rotWithShape="1">
+                    <a:blip r:embed="rId7" cstate="print">
+                      <a:extLst>
+                        <a:ext uri="{28A0092B-C50C-407E-A947-70E740481C1C}">
+                          <a14:useLocalDpi xmlns:a14="http://schemas.microsoft.com/office/drawing/2010/main" val="0"/>
+                        </a:ext>
+                      </a:extLst>
+                    </a:blip>
+                    <a:srcRect l="12261" t="20897" r="9293" b="6866"/>
+                    <a:stretch/>
+                  </pic:blipFill>
+                  <pic:spPr bwMode="auto">
+                    <a:xfrm>
+                      <a:off x="0" y="0"/>
+                      <a:ext cx="4800065" cy="2874616"/>
+                    </a:xfrm>
+                    <a:prstGeom prst="rect">
+                      <a:avLst/>
+                    </a:prstGeom>
+                    <a:ln>
+                      <a:noFill/>
+                    </a:ln>
+                    <a:extLst>
+                      <a:ext uri="{53640926-AAD7-44D8-BBD7-CCE9431645EC}">
+                        <a14:shadowObscured xmlns:a14="http://schemas.microsoft.com/office/drawing/2010/main"/>
+                      </a:ext>
+                    </a:extLst>
+                  </pic:spPr>
+                </pic:pic>
+              </a:graphicData>
+            </a:graphic>
+          </wp:inline>
+        </w:drawing>
+      </w:r>
+      <w:r>
+        <w:rPr>
+          <w:noProof/>
+          <w:lang w:val="en-GB"/>
+        </w:rPr>
+        <w:drawing>
+          <wp:inline distT="0" distB="0" distL="0" distR="0" wp14:anchorId="35BF9767" wp14:editId="77D3BD3A">
+            <wp:extent cx="4671978" cy="1617133"/>
+            <wp:effectExtent l="0" t="0" r="1905" b="0"/>
+            <wp:docPr id="1074418430" name="Picture 8" descr="A screenshot of a computer&#10;&#10;Description automatically generated"/>
+            <wp:cNvGraphicFramePr>
+              <a:graphicFrameLocks xmlns:a="http://schemas.openxmlformats.org/drawingml/2006/main" noChangeAspect="1"/>
+            </wp:cNvGraphicFramePr>
+            <a:graphic xmlns:a="http://schemas.openxmlformats.org/drawingml/2006/main">
+              <a:graphicData uri="http://schemas.openxmlformats.org/drawingml/2006/picture">
+                <pic:pic xmlns:pic="http://schemas.openxmlformats.org/drawingml/2006/picture">
+                  <pic:nvPicPr>
+                    <pic:cNvPr id="1074418430" name="Picture 8" descr="A screenshot of a computer&#10;&#10;Description automatically generated"/>
+                    <pic:cNvPicPr/>
+                  </pic:nvPicPr>
+                  <pic:blipFill rotWithShape="1">
+                    <a:blip r:embed="rId8" cstate="print">
+                      <a:extLst>
+                        <a:ext uri="{28A0092B-C50C-407E-A947-70E740481C1C}">
+                          <a14:useLocalDpi xmlns:a14="http://schemas.microsoft.com/office/drawing/2010/main" val="0"/>
+                        </a:ext>
+                      </a:extLst>
+                    </a:blip>
+                    <a:srcRect l="14772" t="31636" r="11509" b="29128"/>
+                    <a:stretch/>
+                  </pic:blipFill>
+                  <pic:spPr bwMode="auto">
+                    <a:xfrm>
+                      <a:off x="0" y="0"/>
+                      <a:ext cx="4777719" cy="1653734"/>
+                    </a:xfrm>
+                    <a:prstGeom prst="rect">
+                      <a:avLst/>
+                    </a:prstGeom>
+                    <a:ln>
+                      <a:noFill/>
+                    </a:ln>
+                    <a:extLst>
+                      <a:ext uri="{53640926-AAD7-44D8-BBD7-CCE9431645EC}">
+                        <a14:shadowObscured xmlns:a14="http://schemas.microsoft.com/office/drawing/2010/main"/>
+                      </a:ext>
+                    </a:extLst>
+                  </pic:spPr>
+                </pic:pic>
+              </a:graphicData>
+            </a:graphic>
+          </wp:inline>
+        </w:drawing>
+      </w:r>
+    </w:p>
+    <w:p>
+      <w:pPr>
+        <w:rPr>
+          <w:lang w:val="en-GB"/>
+        </w:rPr>
+      </w:pPr>
+    </w:p>
+    <w:p>
+      <w:pPr>
+        <w:rPr>
+          <w:lang w:val="en-GB"/>
+        </w:rPr>
+      </w:pPr>
+    </w:p>
+    <w:p>
+      <w:pPr>
+        <w:rPr>
+          <w:lang w:val="en-GB"/>
+        </w:rPr>
+      </w:pPr>
+    </w:p>
+    <w:p>
+      <w:pPr>
+        <w:rPr>
+          <w:lang w:val="en-GB"/>
+        </w:rPr>
+      </w:pPr>
+    </w:p>
+    <w:p>
+      <w:pPr>
+        <w:rPr>
+          <w:lang w:val="en-GB"/>
+        </w:rPr>
+      </w:pPr>
+      <w:r>
+        <w:rPr>
+          <w:noProof/>
+          <w:lang w:val="en-GB"/>
+        </w:rPr>
+        <w:drawing>
+          <wp:inline distT="0" distB="0" distL="0" distR="0" wp14:anchorId="75800572" wp14:editId="722E5DDC">
+            <wp:extent cx="4572000" cy="2175933"/>
+            <wp:effectExtent l="0" t="0" r="0" b="0"/>
+            <wp:docPr id="822126385" name="Picture 12" descr="A screenshot of a computer&#10;&#10;Description automatically generated"/>
+            <wp:cNvGraphicFramePr>
+              <a:graphicFrameLocks xmlns:a="http://schemas.openxmlformats.org/drawingml/2006/main" noChangeAspect="1"/>
+            </wp:cNvGraphicFramePr>
+            <a:graphic xmlns:a="http://schemas.openxmlformats.org/drawingml/2006/main">
+              <a:graphicData uri="http://schemas.openxmlformats.org/drawingml/2006/picture">
+                <pic:pic xmlns:pic="http://schemas.openxmlformats.org/drawingml/2006/picture">
+                  <pic:nvPicPr>
+                    <pic:cNvPr id="822126385" name="Picture 12" descr="A screenshot of a computer&#10;&#10;Description automatically generated"/>
+                    <pic:cNvPicPr/>
+                  </pic:nvPicPr>
+                  <pic:blipFill rotWithShape="1">
+                    <a:blip r:embed="rId9" cstate="print">
+                      <a:extLst>
+                        <a:ext uri="{28A0092B-C50C-407E-A947-70E740481C1C}">
+                          <a14:useLocalDpi xmlns:a14="http://schemas.microsoft.com/office/drawing/2010/main" val="0"/>
+                        </a:ext>
+                      </a:extLst>
+                    </a:blip>
+                    <a:srcRect l="11226" t="24759" r="8993" b="16857"/>
+                    <a:stretch/>
+                  </pic:blipFill>
+                  <pic:spPr bwMode="auto">
+                    <a:xfrm>
+                      <a:off x="0" y="0"/>
+                      <a:ext cx="4572690" cy="2176261"/>
+                    </a:xfrm>
+                    <a:prstGeom prst="rect">
+                      <a:avLst/>
+                    </a:prstGeom>
+                    <a:ln>
+                      <a:noFill/>
+                    </a:ln>
+                    <a:extLst>
+                      <a:ext uri="{53640926-AAD7-44D8-BBD7-CCE9431645EC}">
+                        <a14:shadowObscured xmlns:a14="http://schemas.microsoft.com/office/drawing/2010/main"/>
+                      </a:ext>
+                    </a:extLst>
+                  </pic:spPr>
+                </pic:pic>
+              </a:graphicData>
+            </a:graphic>
+          </wp:inline>
+        </w:drawing>
+      </w:r>
+    </w:p>
+    <w:p>
+      <w:pPr>
+        <w:rPr>
+          <w:lang w:val="en-GB"/>
+        </w:rPr>
+      </w:pPr>
+      <w:r>
+        <w:rPr>
+          <w:noProof/>
+          <w:lang w:val="en-GB"/>
+        </w:rPr>
+        <w:lastRenderedPageBreak/>
+        <w:drawing>
+          <wp:inline distT="0" distB="0" distL="0" distR="0" wp14:anchorId="06B780F8" wp14:editId="21A92CF4">
+            <wp:extent cx="4572000" cy="2607149"/>
+            <wp:effectExtent l="0" t="0" r="0" b="0"/>
+            <wp:docPr id="271021609" name="Picture 15" descr="A screenshot of a computer&#10;&#10;Description automatically generated"/>
+            <wp:cNvGraphicFramePr>
+              <a:graphicFrameLocks xmlns:a="http://schemas.openxmlformats.org/drawingml/2006/main" noChangeAspect="1"/>
+            </wp:cNvGraphicFramePr>
+            <a:graphic xmlns:a="http://schemas.openxmlformats.org/drawingml/2006/main">
+              <a:graphicData uri="http://schemas.openxmlformats.org/drawingml/2006/picture">
+                <pic:pic xmlns:pic="http://schemas.openxmlformats.org/drawingml/2006/picture">
+                  <pic:nvPicPr>
+                    <pic:cNvPr id="271021609" name="Picture 15" descr="A screenshot of a computer&#10;&#10;Description automatically generated"/>
+                    <pic:cNvPicPr/>
+                  </pic:nvPicPr>
+                  <pic:blipFill rotWithShape="1">
+                    <a:blip r:embed="rId10" cstate="print">
+                      <a:extLst>
+                        <a:ext uri="{28A0092B-C50C-407E-A947-70E740481C1C}">
+                          <a14:useLocalDpi xmlns:a14="http://schemas.microsoft.com/office/drawing/2010/main" val="0"/>
+                        </a:ext>
+                      </a:extLst>
+                    </a:blip>
+                    <a:srcRect l="11226" t="23396" r="8937" b="6602"/>
+                    <a:stretch/>
+                  </pic:blipFill>
+                  <pic:spPr bwMode="auto">
+                    <a:xfrm>
+                      <a:off x="0" y="0"/>
+                      <a:ext cx="4575770" cy="2609299"/>
+                    </a:xfrm>
+                    <a:prstGeom prst="rect">
+                      <a:avLst/>
+                    </a:prstGeom>
+                    <a:ln>
+                      <a:noFill/>
+                    </a:ln>
+                    <a:extLst>
+                      <a:ext uri="{53640926-AAD7-44D8-BBD7-CCE9431645EC}">
+                        <a14:shadowObscured xmlns:a14="http://schemas.microsoft.com/office/drawing/2010/main"/>
+                      </a:ext>
+                    </a:extLst>
+                  </pic:spPr>
+                </pic:pic>
+              </a:graphicData>
+            </a:graphic>
+          </wp:inline>
+        </w:drawing>
+      </w:r>
+    </w:p>
+    <w:p>
+      <w:pPr>
+        <w:rPr>
+          <w:lang w:val="en-GB"/>
+        </w:rPr>
+      </w:pPr>
+      <w:r>
+        <w:rPr>
+          <w:noProof/>
+          <w:lang w:val="en-GB"/>
+        </w:rPr>
+        <w:drawing>
+          <wp:inline distT="0" distB="0" distL="0" distR="0" wp14:anchorId="04937320" wp14:editId="67DCEE27">
+            <wp:extent cx="4572000" cy="2598420"/>
+            <wp:effectExtent l="0" t="0" r="0" b="5080"/>
+            <wp:docPr id="1918092287" name="Picture 14" descr="A screenshot of a computer&#10;&#10;Description automatically generated"/>
+            <wp:cNvGraphicFramePr>
+              <a:graphicFrameLocks xmlns:a="http://schemas.openxmlformats.org/drawingml/2006/main" noChangeAspect="1"/>
+            </wp:cNvGraphicFramePr>
+            <a:graphic xmlns:a="http://schemas.openxmlformats.org/drawingml/2006/main">
+              <a:graphicData uri="http://schemas.openxmlformats.org/drawingml/2006/picture">
+                <pic:pic xmlns:pic="http://schemas.openxmlformats.org/drawingml/2006/picture">
+                  <pic:nvPicPr>
+                    <pic:cNvPr id="1918092287" name="Picture 14" descr="A screenshot of a computer&#10;&#10;Description automatically generated"/>
+                    <pic:cNvPicPr/>
+                  </pic:nvPicPr>
+                  <pic:blipFill rotWithShape="1">
+                    <a:blip r:embed="rId11" cstate="print">
+                      <a:extLst>
+                        <a:ext uri="{28A0092B-C50C-407E-A947-70E740481C1C}">
+                          <a14:useLocalDpi xmlns:a14="http://schemas.microsoft.com/office/drawing/2010/main" val="0"/>
+                        </a:ext>
+                      </a:extLst>
+                    </a:blip>
+                    <a:srcRect l="11670" t="22714" r="8522" b="7543"/>
+                    <a:stretch/>
+                  </pic:blipFill>
+                  <pic:spPr bwMode="auto">
+                    <a:xfrm>
+                      <a:off x="0" y="0"/>
+                      <a:ext cx="4574162" cy="2599649"/>
+                    </a:xfrm>
+                    <a:prstGeom prst="rect">
+                      <a:avLst/>
+                    </a:prstGeom>
+                    <a:ln>
+                      <a:noFill/>
+                    </a:ln>
+                    <a:extLst>
+                      <a:ext uri="{53640926-AAD7-44D8-BBD7-CCE9431645EC}">
+                        <a14:shadowObscured xmlns:a14="http://schemas.microsoft.com/office/drawing/2010/main"/>
+                      </a:ext>
+                    </a:extLst>
+                  </pic:spPr>
+                </pic:pic>
+              </a:graphicData>
+            </a:graphic>
+          </wp:inline>
+        </w:drawing>
+      </w:r>
+    </w:p>
+    <w:p>
+      <w:pPr>
+        <w:rPr>
+          <w:lang w:val="en-GB"/>
+        </w:rPr>
+      </w:pPr>
+    </w:p>
+    <w:p>
+      <w:pPr>
+        <w:rPr>
+          <w:lang w:val="en-GB"/>
+        </w:rPr>
+      </w:pPr>
+    </w:p>
+    <w:p>
+      <w:pPr>
+        <w:rPr>
+          <w:lang w:val="en-GB"/>
+        </w:rPr>
+      </w:pPr>
+    </w:p>
+    <w:p>
+      <w:pPr>
+        <w:rPr>
+          <w:lang w:val="en-GB"/>
+        </w:rPr>
+      </w:pPr>
+    </w:p>
+    <w:p>
+      <w:pPr>
+        <w:rPr>
+          <w:lang w:val="en-GB"/>
+        </w:rPr>
+      </w:pPr>
+    </w:p>
+    <w:p>
+      <w:pPr>
+        <w:rPr>
+          <w:lang w:val="en-GB"/>
+        </w:rPr>
+      </w:pPr>
+    </w:p>
+    <w:p>
+      <w:pPr>
+        <w:rPr>
+          <w:lang w:val="en-GB"/>
+        </w:rPr>
+      </w:pPr>
+    </w:p>
+    <w:p>
+      <w:pPr>
+        <w:rPr>
+          <w:lang w:val="en-GB"/>
+        </w:rPr>
+      </w:pPr>
+      <w:r>
+        <w:rPr>
+          <w:noProof/>
+          <w:lang w:val="en-GB"/>
+        </w:rPr>
+        <w:lastRenderedPageBreak/>
+        <w:drawing>
+          <wp:inline distT="0" distB="0" distL="0" distR="0" wp14:anchorId="4C4EFF1E" wp14:editId="2E1AA78F">
+            <wp:extent cx="4587017" cy="2489200"/>
+            <wp:effectExtent l="0" t="0" r="0" b="0"/>
+            <wp:docPr id="1549632306" name="Picture 16" descr="A screenshot of a computer&#10;&#10;Description automatically generated"/>
+            <wp:cNvGraphicFramePr>
+              <a:graphicFrameLocks xmlns:a="http://schemas.openxmlformats.org/drawingml/2006/main" noChangeAspect="1"/>
+            </wp:cNvGraphicFramePr>
+            <a:graphic xmlns:a="http://schemas.openxmlformats.org/drawingml/2006/main">
+              <a:graphicData uri="http://schemas.openxmlformats.org/drawingml/2006/picture">
+                <pic:pic xmlns:pic="http://schemas.openxmlformats.org/drawingml/2006/picture">
+                  <pic:nvPicPr>
+                    <pic:cNvPr id="1549632306" name="Picture 16" descr="A screenshot of a computer&#10;&#10;Description automatically generated"/>
+                    <pic:cNvPicPr/>
+                  </pic:nvPicPr>
+                  <pic:blipFill rotWithShape="1">
+                    <a:blip r:embed="rId12" cstate="print">
+                      <a:extLst>
+                        <a:ext uri="{28A0092B-C50C-407E-A947-70E740481C1C}">
+                          <a14:useLocalDpi xmlns:a14="http://schemas.microsoft.com/office/drawing/2010/main" val="0"/>
+                        </a:ext>
+                      </a:extLst>
+                    </a:blip>
+                    <a:srcRect l="5909" t="20443" r="7519" b="7320"/>
+                    <a:stretch/>
+                  </pic:blipFill>
+                  <pic:spPr bwMode="auto">
+                    <a:xfrm>
+                      <a:off x="0" y="0"/>
+                      <a:ext cx="4617592" cy="2505792"/>
+                    </a:xfrm>
+                    <a:prstGeom prst="rect">
+                      <a:avLst/>
+                    </a:prstGeom>
+                    <a:ln>
+                      <a:noFill/>
+                    </a:ln>
+                    <a:extLst>
+                      <a:ext uri="{53640926-AAD7-44D8-BBD7-CCE9431645EC}">
+                        <a14:shadowObscured xmlns:a14="http://schemas.microsoft.com/office/drawing/2010/main"/>
+                      </a:ext>
+                    </a:extLst>
+                  </pic:spPr>
+                </pic:pic>
+              </a:graphicData>
+            </a:graphic>
+          </wp:inline>
+        </w:drawing>
+      </w:r>
+    </w:p>
+    <w:p>
+      <w:pPr>
+        <w:rPr>
+          <w:lang w:val="en-GB"/>
+        </w:rPr>
+      </w:pPr>
+      <w:r>
+        <w:rPr>
+          <w:noProof/>
+          <w:lang w:val="en-GB"/>
+        </w:rPr>
+        <w:drawing>
+          <wp:inline distT="0" distB="0" distL="0" distR="0" wp14:anchorId="5D1269E7" wp14:editId="2EB342E9">
+            <wp:extent cx="4586605" cy="2399148"/>
+            <wp:effectExtent l="0" t="0" r="0" b="1270"/>
+            <wp:docPr id="582353289" name="Picture 17" descr="A screenshot of a computer&#10;&#10;Description automatically generated"/>
+            <wp:cNvGraphicFramePr>
+              <a:graphicFrameLocks xmlns:a="http://schemas.openxmlformats.org/drawingml/2006/main" noChangeAspect="1"/>
+            </wp:cNvGraphicFramePr>
+            <a:graphic xmlns:a="http://schemas.openxmlformats.org/drawingml/2006/main">
+              <a:graphicData uri="http://schemas.openxmlformats.org/drawingml/2006/picture">
+                <pic:pic xmlns:pic="http://schemas.openxmlformats.org/drawingml/2006/picture">
+                  <pic:nvPicPr>
+                    <pic:cNvPr id="582353289" name="Picture 17" descr="A screenshot of a computer&#10;&#10;Description automatically generated"/>
+                    <pic:cNvPicPr/>
+                  </pic:nvPicPr>
+                  <pic:blipFill rotWithShape="1">
+                    <a:blip r:embed="rId13" cstate="print">
+                      <a:extLst>
+                        <a:ext uri="{28A0092B-C50C-407E-A947-70E740481C1C}">
+                          <a14:useLocalDpi xmlns:a14="http://schemas.microsoft.com/office/drawing/2010/main" val="0"/>
+                        </a:ext>
+                      </a:extLst>
+                    </a:blip>
+                    <a:srcRect l="6204" t="23623" r="7372" b="6865"/>
+                    <a:stretch/>
+                  </pic:blipFill>
+                  <pic:spPr bwMode="auto">
+                    <a:xfrm>
+                      <a:off x="0" y="0"/>
+                      <a:ext cx="4622632" cy="2417993"/>
+                    </a:xfrm>
+                    <a:prstGeom prst="rect">
+                      <a:avLst/>
+                    </a:prstGeom>
+                    <a:ln>
+                      <a:noFill/>
+                    </a:ln>
+                    <a:extLst>
+                      <a:ext uri="{53640926-AAD7-44D8-BBD7-CCE9431645EC}">
+                        <a14:shadowObscured xmlns:a14="http://schemas.microsoft.com/office/drawing/2010/main"/>
+                      </a:ext>
+                    </a:extLst>
+                  </pic:spPr>
+                </pic:pic>
+              </a:graphicData>
+            </a:graphic>
+          </wp:inline>
+        </w:drawing>
+      </w:r>
+    </w:p>
+    <w:p>
+      <w:pPr>
+        <w:rPr>
+          <w:lang w:val="en-GB"/>
+        </w:rPr>
+      </w:pPr>
+    </w:p>
+    <w:p>
+      <w:pPr>
+        <w:rPr>
+          <w:lang w:val="en-GB"/>
+        </w:rPr>
+      </w:pPr>
+    </w:p>
+    <w:p>
+      <w:pPr>
+        <w:pStyle w:val="Subtitle"/>
+        <w:rPr>
+          <w:lang w:val="en-GB"/>
+        </w:rPr>
+      </w:pPr>
+      <w:r>
+        <w:rPr>
+          <w:lang w:val="en-GB"/>
+        </w:rPr>
+        <w:t>Visual Design:</w:t>
+      </w:r>
+    </w:p>
+    <w:p>
+      <w:pPr>
+        <w:pStyle w:val="ListParagraph"/>
+        <w:numPr>
+          <w:ilvl w:val="0"/>
+          <w:numId w:val="2"/>
+        </w:numPr>
+        <w:rPr>
+          <w:lang w:val="en-GB"/>
+        </w:rPr>
+      </w:pPr>
+      <w:r>
+        <w:rPr>
+          <w:lang w:val="en-GB"/>
+        </w:rPr>
+        <w:t>Background colour: black</w:t>
+      </w:r>
+    </w:p>
+    <w:p>
+      <w:pPr>
+        <w:pStyle w:val="ListParagraph"/>
+        <w:numPr>
+          <w:ilvl w:val="0"/>
+          <w:numId w:val="2"/>
+        </w:numPr>
+        <w:rPr>
+          <w:lang w:val="en-GB"/>
+        </w:rPr>
+      </w:pPr>
+      <w:r>
+        <w:rPr>
+          <w:lang w:val="en-GB"/>
+        </w:rPr>
+        <w:t>Main font colour: light pink</w:t>
+      </w:r>
+    </w:p>
+    <w:p>
+      <w:pPr>
+        <w:pStyle w:val="ListParagraph"/>
+        <w:numPr>
+          <w:ilvl w:val="0"/>
+          <w:numId w:val="2"/>
+        </w:numPr>
+        <w:rPr>
+          <w:lang w:val="en-GB"/>
+        </w:rPr>
+      </w:pPr>
+      <w:r>
+        <w:rPr>
+          <w:lang w:val="en-GB"/>
+        </w:rPr>
+        <w:t>Accent/border colour: bright pink</w:t>
+      </w:r>
+    </w:p>
+    <w:p>
+      <w:pPr>
+        <w:pStyle w:val="ListParagraph"/>
+        <w:numPr>
+          <w:ilvl w:val="0"/>
+          <w:numId w:val="2"/>
+        </w:numPr>
+        <w:rPr>
+          <w:lang w:val="en-GB"/>
+        </w:rPr>
+      </w:pPr>
+      <w:r>
+        <w:rPr>
+          <w:lang w:val="en-GB"/>
+        </w:rPr>
+        <w:t>Font: ‘Courier New’, Courier, monospace</w:t>
+      </w:r>
+    </w:p>
+    <w:p>
+      <w:pPr>
+        <w:pStyle w:val="ListParagraph"/>
+        <w:numPr>
+          <w:ilvl w:val="0"/>
+          <w:numId w:val="2"/>
+        </w:numPr>
+        <w:rPr>
+          <w:lang w:val="en-GB"/>
+        </w:rPr>
+      </w:pPr>
+      <w:r>
+        <w:rPr>
+          <w:lang w:val="en-GB"/>
+        </w:rPr>
+        <w:t>Headings: underlined</w:t>
+      </w:r>
+    </w:p>
+    <w:p>
+      <w:pPr>
+        <w:pStyle w:val="ListParagraph"/>
+        <w:numPr>
+          <w:ilvl w:val="0"/>
+          <w:numId w:val="2"/>
+        </w:numPr>
+        <w:rPr>
+          <w:lang w:val="en-GB"/>
+        </w:rPr>
+      </w:pPr>
+      <w:r>
+        <w:rPr>
+          <w:lang w:val="en-GB"/>
+        </w:rPr>
+        <w:t>Header: nav box</w:t>
+      </w:r>
+    </w:p>
+    <w:p>
+      <w:pPr>
+        <w:pStyle w:val="ListParagraph"/>
+        <w:numPr>
+          <w:ilvl w:val="0"/>
+          <w:numId w:val="2"/>
+        </w:numPr>
+        <w:rPr>
+          <w:lang w:val="en-GB"/>
+        </w:rPr>
+      </w:pPr>
+      <w:r>
+        <w:rPr>
+          <w:lang w:val="en-GB"/>
+        </w:rPr>
+        <w:t>Footer: copyright, year, name</w:t>
+      </w:r>
+    </w:p>
     <w:sectPr>
       <w:pgSz w:w="11906" w:h="16838"/>
       <w:pgMar w:top="1440" w:right="1440" w:bottom="1440" w:left="1440" w:header="708" w:footer="708" w:gutter="0"/>
@@ -11,6 +1150,243 @@
     </w:sectPr>
   </w:body>
 </w:document>
+</file>
+
+<file path=word/numbering.xml><?xml version="1.0" encoding="utf-8"?>
+<w:numbering xmlns:wpc="http://schemas.microsoft.com/office/word/2010/wordprocessingCanvas" xmlns:cx="http://schemas.microsoft.com/office/drawing/2014/chartex" xmlns:cx1="http://schemas.microsoft.com/office/drawing/2015/9/8/chartex" xmlns:cx2="http://schemas.microsoft.com/office/drawing/2015/10/21/chartex" xmlns:cx3="http://schemas.microsoft.com/office/drawing/2016/5/9/chartex" xmlns:cx4="http://schemas.microsoft.com/office/drawing/2016/5/10/chartex" xmlns:cx5="http://schemas.microsoft.com/office/drawing/2016/5/11/chartex" xmlns:cx6="http://schemas.microsoft.com/office/drawing/2016/5/12/chartex" xmlns:cx7="http://schemas.microsoft.com/office/drawing/2016/5/13/chartex" xmlns:cx8="http://schemas.microsoft.com/office/drawing/2016/5/14/chartex" xmlns:mc="http://schemas.openxmlformats.org/markup-compatibility/2006" xmlns:aink="http://schemas.microsoft.com/office/drawing/2016/ink" xmlns:am3d="http://schemas.microsoft.com/office/drawing/2017/model3d" xmlns:o="urn:schemas-microsoft-com:office:office" xmlns:oel="http://schemas.microsoft.com/office/2019/extlst" xmlns:r="http://schemas.openxmlformats.org/officeDocument/2006/relationships" xmlns:m="http://schemas.openxmlformats.org/officeDocument/2006/math" xmlns:v="urn:schemas-microsoft-com:vml" xmlns:wp14="http://schemas.microsoft.com/office/word/2010/wordprocessingDrawing" xmlns:wp="http://schemas.openxmlformats.org/drawingml/2006/wordprocessingDrawing" xmlns:w10="urn:schemas-microsoft-com:office:word" xmlns:w="http://schemas.openxmlformats.org/wordprocessingml/2006/main" xmlns:w14="http://schemas.microsoft.com/office/word/2010/wordml" xmlns:w15="http://schemas.microsoft.com/office/word/2012/wordml" xmlns:w16cex="http://schemas.microsoft.com/office/word/2018/wordml/cex" xmlns:w16cid="http://schemas.microsoft.com/office/word/2016/wordml/cid" xmlns:w16="http://schemas.microsoft.com/office/word/2018/wordml" xmlns:w16sdtdh="http://schemas.microsoft.com/office/word/2020/wordml/sdtdatahash" xmlns:w16se="http://schemas.microsoft.com/office/word/2015/wordml/symex" xmlns:wpg="http://schemas.microsoft.com/office/word/2010/wordprocessingGroup" xmlns:wpi="http://schemas.microsoft.com/office/word/2010/wordprocessingInk" xmlns:wne="http://schemas.microsoft.com/office/word/2006/wordml" xmlns:wps="http://schemas.microsoft.com/office/word/2010/wordprocessingShape" mc:Ignorable="w14 w15 w16se w16cid w16 w16cex w16sdtdh wp14">
+  <w:abstractNum w:abstractNumId="0" w15:restartNumberingAfterBreak="0">
+    <w:nsid w:val="1B5F51CF"/>
+    <w:multiLevelType w:val="hybridMultilevel"/>
+    <w:tmpl w:val="8D3A8FC4"/>
+    <w:lvl w:ilvl="0" w:tplc="08090001">
+      <w:start w:val="1"/>
+      <w:numFmt w:val="bullet"/>
+      <w:lvlText w:val=""/>
+      <w:lvlJc w:val="left"/>
+      <w:pPr>
+        <w:ind w:left="720" w:hanging="360"/>
+      </w:pPr>
+      <w:rPr>
+        <w:rFonts w:ascii="Symbol" w:hAnsi="Symbol" w:hint="default"/>
+      </w:rPr>
+    </w:lvl>
+    <w:lvl w:ilvl="1" w:tplc="08090003" w:tentative="1">
+      <w:start w:val="1"/>
+      <w:numFmt w:val="bullet"/>
+      <w:lvlText w:val="o"/>
+      <w:lvlJc w:val="left"/>
+      <w:pPr>
+        <w:ind w:left="1440" w:hanging="360"/>
+      </w:pPr>
+      <w:rPr>
+        <w:rFonts w:ascii="Courier New" w:hAnsi="Courier New" w:cs="Courier New" w:hint="default"/>
+      </w:rPr>
+    </w:lvl>
+    <w:lvl w:ilvl="2" w:tplc="08090005" w:tentative="1">
+      <w:start w:val="1"/>
+      <w:numFmt w:val="bullet"/>
+      <w:lvlText w:val=""/>
+      <w:lvlJc w:val="left"/>
+      <w:pPr>
+        <w:ind w:left="2160" w:hanging="360"/>
+      </w:pPr>
+      <w:rPr>
+        <w:rFonts w:ascii="Wingdings" w:hAnsi="Wingdings" w:hint="default"/>
+      </w:rPr>
+    </w:lvl>
+    <w:lvl w:ilvl="3" w:tplc="08090001" w:tentative="1">
+      <w:start w:val="1"/>
+      <w:numFmt w:val="bullet"/>
+      <w:lvlText w:val=""/>
+      <w:lvlJc w:val="left"/>
+      <w:pPr>
+        <w:ind w:left="2880" w:hanging="360"/>
+      </w:pPr>
+      <w:rPr>
+        <w:rFonts w:ascii="Symbol" w:hAnsi="Symbol" w:hint="default"/>
+      </w:rPr>
+    </w:lvl>
+    <w:lvl w:ilvl="4" w:tplc="08090003" w:tentative="1">
+      <w:start w:val="1"/>
+      <w:numFmt w:val="bullet"/>
+      <w:lvlText w:val="o"/>
+      <w:lvlJc w:val="left"/>
+      <w:pPr>
+        <w:ind w:left="3600" w:hanging="360"/>
+      </w:pPr>
+      <w:rPr>
+        <w:rFonts w:ascii="Courier New" w:hAnsi="Courier New" w:cs="Courier New" w:hint="default"/>
+      </w:rPr>
+    </w:lvl>
+    <w:lvl w:ilvl="5" w:tplc="08090005" w:tentative="1">
+      <w:start w:val="1"/>
+      <w:numFmt w:val="bullet"/>
+      <w:lvlText w:val=""/>
+      <w:lvlJc w:val="left"/>
+      <w:pPr>
+        <w:ind w:left="4320" w:hanging="360"/>
+      </w:pPr>
+      <w:rPr>
+        <w:rFonts w:ascii="Wingdings" w:hAnsi="Wingdings" w:hint="default"/>
+      </w:rPr>
+    </w:lvl>
+    <w:lvl w:ilvl="6" w:tplc="08090001" w:tentative="1">
+      <w:start w:val="1"/>
+      <w:numFmt w:val="bullet"/>
+      <w:lvlText w:val=""/>
+      <w:lvlJc w:val="left"/>
+      <w:pPr>
+        <w:ind w:left="5040" w:hanging="360"/>
+      </w:pPr>
+      <w:rPr>
+        <w:rFonts w:ascii="Symbol" w:hAnsi="Symbol" w:hint="default"/>
+      </w:rPr>
+    </w:lvl>
+    <w:lvl w:ilvl="7" w:tplc="08090003" w:tentative="1">
+      <w:start w:val="1"/>
+      <w:numFmt w:val="bullet"/>
+      <w:lvlText w:val="o"/>
+      <w:lvlJc w:val="left"/>
+      <w:pPr>
+        <w:ind w:left="5760" w:hanging="360"/>
+      </w:pPr>
+      <w:rPr>
+        <w:rFonts w:ascii="Courier New" w:hAnsi="Courier New" w:cs="Courier New" w:hint="default"/>
+      </w:rPr>
+    </w:lvl>
+    <w:lvl w:ilvl="8" w:tplc="08090005" w:tentative="1">
+      <w:start w:val="1"/>
+      <w:numFmt w:val="bullet"/>
+      <w:lvlText w:val=""/>
+      <w:lvlJc w:val="left"/>
+      <w:pPr>
+        <w:ind w:left="6480" w:hanging="360"/>
+      </w:pPr>
+      <w:rPr>
+        <w:rFonts w:ascii="Wingdings" w:hAnsi="Wingdings" w:hint="default"/>
+      </w:rPr>
+    </w:lvl>
+  </w:abstractNum>
+  <w:abstractNum w:abstractNumId="1" w15:restartNumberingAfterBreak="0">
+    <w:nsid w:val="72365750"/>
+    <w:multiLevelType w:val="hybridMultilevel"/>
+    <w:tmpl w:val="9F00734E"/>
+    <w:lvl w:ilvl="0" w:tplc="08090001">
+      <w:start w:val="1"/>
+      <w:numFmt w:val="bullet"/>
+      <w:lvlText w:val=""/>
+      <w:lvlJc w:val="left"/>
+      <w:pPr>
+        <w:ind w:left="720" w:hanging="360"/>
+      </w:pPr>
+      <w:rPr>
+        <w:rFonts w:ascii="Symbol" w:hAnsi="Symbol" w:hint="default"/>
+      </w:rPr>
+    </w:lvl>
+    <w:lvl w:ilvl="1" w:tplc="08090003" w:tentative="1">
+      <w:start w:val="1"/>
+      <w:numFmt w:val="bullet"/>
+      <w:lvlText w:val="o"/>
+      <w:lvlJc w:val="left"/>
+      <w:pPr>
+        <w:ind w:left="1440" w:hanging="360"/>
+      </w:pPr>
+      <w:rPr>
+        <w:rFonts w:ascii="Courier New" w:hAnsi="Courier New" w:cs="Courier New" w:hint="default"/>
+      </w:rPr>
+    </w:lvl>
+    <w:lvl w:ilvl="2" w:tplc="08090005" w:tentative="1">
+      <w:start w:val="1"/>
+      <w:numFmt w:val="bullet"/>
+      <w:lvlText w:val=""/>
+      <w:lvlJc w:val="left"/>
+      <w:pPr>
+        <w:ind w:left="2160" w:hanging="360"/>
+      </w:pPr>
+      <w:rPr>
+        <w:rFonts w:ascii="Wingdings" w:hAnsi="Wingdings" w:hint="default"/>
+      </w:rPr>
+    </w:lvl>
+    <w:lvl w:ilvl="3" w:tplc="08090001" w:tentative="1">
+      <w:start w:val="1"/>
+      <w:numFmt w:val="bullet"/>
+      <w:lvlText w:val=""/>
+      <w:lvlJc w:val="left"/>
+      <w:pPr>
+        <w:ind w:left="2880" w:hanging="360"/>
+      </w:pPr>
+      <w:rPr>
+        <w:rFonts w:ascii="Symbol" w:hAnsi="Symbol" w:hint="default"/>
+      </w:rPr>
+    </w:lvl>
+    <w:lvl w:ilvl="4" w:tplc="08090003" w:tentative="1">
+      <w:start w:val="1"/>
+      <w:numFmt w:val="bullet"/>
+      <w:lvlText w:val="o"/>
+      <w:lvlJc w:val="left"/>
+      <w:pPr>
+        <w:ind w:left="3600" w:hanging="360"/>
+      </w:pPr>
+      <w:rPr>
+        <w:rFonts w:ascii="Courier New" w:hAnsi="Courier New" w:cs="Courier New" w:hint="default"/>
+      </w:rPr>
+    </w:lvl>
+    <w:lvl w:ilvl="5" w:tplc="08090005" w:tentative="1">
+      <w:start w:val="1"/>
+      <w:numFmt w:val="bullet"/>
+      <w:lvlText w:val=""/>
+      <w:lvlJc w:val="left"/>
+      <w:pPr>
+        <w:ind w:left="4320" w:hanging="360"/>
+      </w:pPr>
+      <w:rPr>
+        <w:rFonts w:ascii="Wingdings" w:hAnsi="Wingdings" w:hint="default"/>
+      </w:rPr>
+    </w:lvl>
+    <w:lvl w:ilvl="6" w:tplc="08090001" w:tentative="1">
+      <w:start w:val="1"/>
+      <w:numFmt w:val="bullet"/>
+      <w:lvlText w:val=""/>
+      <w:lvlJc w:val="left"/>
+      <w:pPr>
+        <w:ind w:left="5040" w:hanging="360"/>
+      </w:pPr>
+      <w:rPr>
+        <w:rFonts w:ascii="Symbol" w:hAnsi="Symbol" w:hint="default"/>
+      </w:rPr>
+    </w:lvl>
+    <w:lvl w:ilvl="7" w:tplc="08090003" w:tentative="1">
+      <w:start w:val="1"/>
+      <w:numFmt w:val="bullet"/>
+      <w:lvlText w:val="o"/>
+      <w:lvlJc w:val="left"/>
+      <w:pPr>
+        <w:ind w:left="5760" w:hanging="360"/>
+      </w:pPr>
+      <w:rPr>
+        <w:rFonts w:ascii="Courier New" w:hAnsi="Courier New" w:cs="Courier New" w:hint="default"/>
+      </w:rPr>
+    </w:lvl>
+    <w:lvl w:ilvl="8" w:tplc="08090005" w:tentative="1">
+      <w:start w:val="1"/>
+      <w:numFmt w:val="bullet"/>
+      <w:lvlText w:val=""/>
+      <w:lvlJc w:val="left"/>
+      <w:pPr>
+        <w:ind w:left="6480" w:hanging="360"/>
+      </w:pPr>
+      <w:rPr>
+        <w:rFonts w:ascii="Wingdings" w:hAnsi="Wingdings" w:hint="default"/>
+      </w:rPr>
+    </w:lvl>
+  </w:abstractNum>
+  <w:num w:numId="1" w16cid:durableId="495346741">
+    <w:abstractNumId w:val="0"/>
+  </w:num>
+  <w:num w:numId="2" w16cid:durableId="1985429414">
+    <w:abstractNumId w:val="1"/>
+  </w:num>
+</w:numbering>
 </file>
 
 <file path=word/styles.xml><?xml version="1.0" encoding="utf-8"?>
@@ -437,6 +1813,53 @@
     <w:semiHidden/>
     <w:unhideWhenUsed/>
   </w:style>
+  <w:style w:type="paragraph" w:styleId="Subtitle">
+    <w:name w:val="Subtitle"/>
+    <w:basedOn w:val="Normal"/>
+    <w:next w:val="Normal"/>
+    <w:link w:val="SubtitleChar"/>
+    <w:uiPriority w:val="11"/>
+    <w:qFormat/>
+    <w:rsid w:val="00726B76"/>
+    <w:pPr>
+      <w:numPr>
+        <w:ilvl w:val="1"/>
+      </w:numPr>
+      <w:spacing w:after="160"/>
+    </w:pPr>
+    <w:rPr>
+      <w:rFonts w:eastAsiaTheme="minorEastAsia"/>
+      <w:color w:val="5A5A5A" w:themeColor="text1" w:themeTint="A5"/>
+      <w:spacing w:val="15"/>
+      <w:sz w:val="22"/>
+      <w:szCs w:val="22"/>
+    </w:rPr>
+  </w:style>
+  <w:style w:type="character" w:customStyle="1" w:styleId="SubtitleChar">
+    <w:name w:val="Subtitle Char"/>
+    <w:basedOn w:val="DefaultParagraphFont"/>
+    <w:link w:val="Subtitle"/>
+    <w:uiPriority w:val="11"/>
+    <w:rsid w:val="00726B76"/>
+    <w:rPr>
+      <w:rFonts w:eastAsiaTheme="minorEastAsia"/>
+      <w:color w:val="5A5A5A" w:themeColor="text1" w:themeTint="A5"/>
+      <w:spacing w:val="15"/>
+      <w:sz w:val="22"/>
+      <w:szCs w:val="22"/>
+    </w:rPr>
+  </w:style>
+  <w:style w:type="paragraph" w:styleId="ListParagraph">
+    <w:name w:val="List Paragraph"/>
+    <w:basedOn w:val="Normal"/>
+    <w:uiPriority w:val="34"/>
+    <w:qFormat/>
+    <w:rsid w:val="00726B76"/>
+    <w:pPr>
+      <w:ind w:left="720"/>
+      <w:contextualSpacing/>
+    </w:pPr>
+  </w:style>
 </w:styles>
 </file>
 

</xml_diff>